<commit_message>
study table finished - substance painter
</commit_message>
<xml_diff>
--- a/ADT1 Documentation.docx
+++ b/ADT1 Documentation.docx
@@ -218,16 +218,8 @@
         <w:rPr>
           <w:rFonts w:ascii="Arial" w:hAnsi="Arial" w:cs="Arial"/>
         </w:rPr>
-        <w:t xml:space="preserve">Set local file path to </w:t>
-      </w:r>
-      <w:proofErr w:type="gramStart"/>
-      <w:r>
-        <w:rPr>
-          <w:rFonts w:ascii="Arial" w:hAnsi="Arial" w:cs="Arial"/>
-        </w:rPr>
-        <w:t>relative</w:t>
-      </w:r>
-      <w:proofErr w:type="gramEnd"/>
+        <w:t>Set local file path to relative</w:t>
+      </w:r>
     </w:p>
     <w:p>
       <w:pPr>
@@ -302,16 +294,8 @@
         <w:rPr>
           <w:rFonts w:ascii="Arial" w:hAnsi="Arial" w:cs="Arial"/>
         </w:rPr>
-        <w:t xml:space="preserve">Creates the default pathway for our </w:t>
-      </w:r>
-      <w:proofErr w:type="gramStart"/>
-      <w:r>
-        <w:rPr>
-          <w:rFonts w:ascii="Arial" w:hAnsi="Arial" w:cs="Arial"/>
-        </w:rPr>
-        <w:t>projects</w:t>
-      </w:r>
-      <w:proofErr w:type="gramEnd"/>
+        <w:t>Creates the default pathway for our projects</w:t>
+      </w:r>
     </w:p>
     <w:p>
       <w:pPr>
@@ -372,16 +356,8 @@
         <w:rPr>
           <w:rFonts w:ascii="Arial" w:hAnsi="Arial" w:cs="Arial"/>
         </w:rPr>
-        <w:t xml:space="preserve">Changing the measurements from inches to </w:t>
-      </w:r>
-      <w:proofErr w:type="spellStart"/>
-      <w:r>
-        <w:rPr>
-          <w:rFonts w:ascii="Arial" w:hAnsi="Arial" w:cs="Arial"/>
-        </w:rPr>
-        <w:t>centimeters</w:t>
-      </w:r>
-      <w:proofErr w:type="spellEnd"/>
+        <w:t>Changing the measurements from inches to centimeters</w:t>
+      </w:r>
     </w:p>
     <w:p>
       <w:pPr>
@@ -447,16 +423,8 @@
         <w:rPr>
           <w:rFonts w:ascii="Arial" w:hAnsi="Arial" w:cs="Arial"/>
         </w:rPr>
-        <w:t xml:space="preserve"> allows us to see multiple angles of our </w:t>
-      </w:r>
-      <w:proofErr w:type="gramStart"/>
-      <w:r>
-        <w:rPr>
-          <w:rFonts w:ascii="Arial" w:hAnsi="Arial" w:cs="Arial"/>
-        </w:rPr>
-        <w:t>project</w:t>
-      </w:r>
-      <w:proofErr w:type="gramEnd"/>
+        <w:t xml:space="preserve"> allows us to see multiple angles of our project</w:t>
+      </w:r>
     </w:p>
     <w:p>
       <w:pPr>
@@ -515,21 +483,7 @@
         <w:rPr>
           <w:rFonts w:ascii="Arial" w:hAnsi="Arial" w:cs="Arial"/>
         </w:rPr>
-        <w:t xml:space="preserve">adds a segment wherever you choose, </w:t>
-      </w:r>
-      <w:proofErr w:type="gramStart"/>
-      <w:r>
-        <w:rPr>
-          <w:rFonts w:ascii="Arial" w:hAnsi="Arial" w:cs="Arial"/>
-        </w:rPr>
-        <w:t>more free</w:t>
-      </w:r>
-      <w:proofErr w:type="gramEnd"/>
-      <w:r>
-        <w:rPr>
-          <w:rFonts w:ascii="Arial" w:hAnsi="Arial" w:cs="Arial"/>
-        </w:rPr>
-        <w:t xml:space="preserve"> form</w:t>
+        <w:t>adds a segment wherever you choose, more free form</w:t>
       </w:r>
     </w:p>
     <w:p>
@@ -955,30 +909,8 @@
         <w:rPr>
           <w:rFonts w:ascii="Arial" w:hAnsi="Arial" w:cs="Arial"/>
         </w:rPr>
-        <w:t xml:space="preserve">Hierarchy – affect pivot only </w:t>
-      </w:r>
-      <w:proofErr w:type="gramStart"/>
-      <w:r>
-        <w:rPr>
-          <w:rFonts w:ascii="Arial" w:hAnsi="Arial" w:cs="Arial"/>
-        </w:rPr>
-        <w:t>( will</w:t>
-      </w:r>
-      <w:proofErr w:type="gramEnd"/>
-      <w:r>
-        <w:rPr>
-          <w:rFonts w:ascii="Arial" w:hAnsi="Arial" w:cs="Arial"/>
-        </w:rPr>
-        <w:t xml:space="preserve"> move the pivot but not the structure. Is good for when you are using lines to sculpt, place the pivot in the middle of where you want it to be </w:t>
-      </w:r>
-      <w:proofErr w:type="gramStart"/>
-      <w:r>
-        <w:rPr>
-          <w:rFonts w:ascii="Arial" w:hAnsi="Arial" w:cs="Arial"/>
-        </w:rPr>
-        <w:t>mirrored</w:t>
-      </w:r>
-      <w:proofErr w:type="gramEnd"/>
+        <w:t>Hierarchy – affect pivot only ( will move the pivot but not the structure. Is good for when you are using lines to sculpt, place the pivot in the middle of where you want it to be mirrored</w:t>
+      </w:r>
     </w:p>
     <w:p>
       <w:pPr>
@@ -1166,16 +1098,8 @@
         <w:rPr>
           <w:rFonts w:ascii="Arial" w:hAnsi="Arial" w:cs="Arial"/>
         </w:rPr>
-        <w:t xml:space="preserve">Symmetry, aligning 3 cylinders on both sides of my </w:t>
-      </w:r>
-      <w:proofErr w:type="gramStart"/>
-      <w:r>
-        <w:rPr>
-          <w:rFonts w:ascii="Arial" w:hAnsi="Arial" w:cs="Arial"/>
-        </w:rPr>
-        <w:t>plane</w:t>
-      </w:r>
-      <w:proofErr w:type="gramEnd"/>
+        <w:t>Symmetry, aligning 3 cylinders on both sides of my plane</w:t>
+      </w:r>
     </w:p>
     <w:p>
       <w:pPr>
@@ -1242,16 +1166,8 @@
         <w:rPr>
           <w:rFonts w:ascii="Arial" w:hAnsi="Arial" w:cs="Arial"/>
         </w:rPr>
-        <w:t xml:space="preserve">Shrink and grow options, grow will go outward and cover more </w:t>
-      </w:r>
-      <w:proofErr w:type="gramStart"/>
-      <w:r>
-        <w:rPr>
-          <w:rFonts w:ascii="Arial" w:hAnsi="Arial" w:cs="Arial"/>
-        </w:rPr>
-        <w:t>area</w:t>
-      </w:r>
-      <w:proofErr w:type="gramEnd"/>
+        <w:t>Shrink and grow options, grow will go outward and cover more area</w:t>
+      </w:r>
     </w:p>
     <w:p>
       <w:pPr>
@@ -1497,16 +1413,8 @@
         <w:rPr>
           <w:rFonts w:ascii="Arial" w:hAnsi="Arial" w:cs="Arial"/>
         </w:rPr>
-        <w:t xml:space="preserve">Finished plane model without </w:t>
-      </w:r>
-      <w:proofErr w:type="gramStart"/>
-      <w:r>
-        <w:rPr>
-          <w:rFonts w:ascii="Arial" w:hAnsi="Arial" w:cs="Arial"/>
-        </w:rPr>
-        <w:t>wrapping</w:t>
-      </w:r>
-      <w:proofErr w:type="gramEnd"/>
+        <w:t>Finished plane model without wrapping</w:t>
+      </w:r>
     </w:p>
     <w:p>
       <w:pPr>
@@ -1574,16 +1482,8 @@
           <w:rFonts w:ascii="Arial" w:hAnsi="Arial" w:cs="Arial"/>
         </w:rPr>
         <w:lastRenderedPageBreak/>
-        <w:t xml:space="preserve">Attached all parts of my plane </w:t>
-      </w:r>
-      <w:proofErr w:type="gramStart"/>
-      <w:r>
-        <w:rPr>
-          <w:rFonts w:ascii="Arial" w:hAnsi="Arial" w:cs="Arial"/>
-        </w:rPr>
-        <w:t>together</w:t>
-      </w:r>
-      <w:proofErr w:type="gramEnd"/>
+        <w:t>Attached all parts of my plane together</w:t>
+      </w:r>
     </w:p>
     <w:p>
       <w:pPr>
@@ -1747,56 +1647,34 @@
         <w:rPr>
           <w:rFonts w:ascii="Arial" w:hAnsi="Arial" w:cs="Arial"/>
         </w:rPr>
-        <w:t xml:space="preserve">This is the process of unwrapping our </w:t>
-      </w:r>
-      <w:proofErr w:type="gramStart"/>
-      <w:r>
-        <w:rPr>
-          <w:rFonts w:ascii="Arial" w:hAnsi="Arial" w:cs="Arial"/>
-        </w:rPr>
-        <w:t>plane</w:t>
-      </w:r>
-      <w:proofErr w:type="gramEnd"/>
-    </w:p>
-    <w:p>
-      <w:pPr>
-        <w:rPr>
-          <w:rFonts w:ascii="Arial" w:hAnsi="Arial" w:cs="Arial"/>
-        </w:rPr>
-      </w:pPr>
-    </w:p>
-    <w:p>
-      <w:pPr>
-        <w:rPr>
-          <w:rFonts w:ascii="Arial" w:hAnsi="Arial" w:cs="Arial"/>
-        </w:rPr>
-      </w:pPr>
-    </w:p>
-    <w:p>
-      <w:pPr>
-        <w:rPr>
-          <w:rFonts w:ascii="Arial" w:hAnsi="Arial" w:cs="Arial"/>
-        </w:rPr>
-      </w:pPr>
-      <w:r>
-        <w:rPr>
-          <w:rFonts w:ascii="Arial" w:hAnsi="Arial" w:cs="Arial"/>
-        </w:rPr>
-        <w:t xml:space="preserve">GOT SICK BEFORE FINISHING THE WRAPPING OF MY </w:t>
-      </w:r>
-      <w:proofErr w:type="gramStart"/>
-      <w:r>
-        <w:rPr>
-          <w:rFonts w:ascii="Arial" w:hAnsi="Arial" w:cs="Arial"/>
-        </w:rPr>
-        <w:t>PLANE :</w:t>
-      </w:r>
-      <w:proofErr w:type="gramEnd"/>
-      <w:r>
-        <w:rPr>
-          <w:rFonts w:ascii="Arial" w:hAnsi="Arial" w:cs="Arial"/>
-        </w:rPr>
-        <w:t>’(</w:t>
+        <w:t>This is the process of unwrapping our plane</w:t>
+      </w:r>
+    </w:p>
+    <w:p>
+      <w:pPr>
+        <w:rPr>
+          <w:rFonts w:ascii="Arial" w:hAnsi="Arial" w:cs="Arial"/>
+        </w:rPr>
+      </w:pPr>
+    </w:p>
+    <w:p>
+      <w:pPr>
+        <w:rPr>
+          <w:rFonts w:ascii="Arial" w:hAnsi="Arial" w:cs="Arial"/>
+        </w:rPr>
+      </w:pPr>
+    </w:p>
+    <w:p>
+      <w:pPr>
+        <w:rPr>
+          <w:rFonts w:ascii="Arial" w:hAnsi="Arial" w:cs="Arial"/>
+        </w:rPr>
+      </w:pPr>
+      <w:r>
+        <w:rPr>
+          <w:rFonts w:ascii="Arial" w:hAnsi="Arial" w:cs="Arial"/>
+        </w:rPr>
+        <w:t>GOT SICK BEFORE FINISHING THE WRAPPING OF MY PLANE :’(</w:t>
       </w:r>
     </w:p>
     <w:p>
@@ -1869,6 +1747,7 @@
       <w:r>
         <w:rPr>
           <w:rFonts w:ascii="Arial" w:hAnsi="Arial" w:cs="Arial"/>
+          <w:noProof/>
         </w:rPr>
         <w:lastRenderedPageBreak/>
         <w:drawing>
@@ -1917,6 +1796,7 @@
       <w:r>
         <w:rPr>
           <w:rFonts w:ascii="Arial" w:hAnsi="Arial" w:cs="Arial"/>
+          <w:noProof/>
         </w:rPr>
         <w:drawing>
           <wp:inline distT="0" distB="0" distL="0" distR="0" wp14:anchorId="50478DB9" wp14:editId="6414DBEE">
@@ -1965,16 +1845,8 @@
         <w:rPr>
           <w:rFonts w:ascii="Arial" w:hAnsi="Arial" w:cs="Arial"/>
         </w:rPr>
-        <w:t xml:space="preserve">Create a loop on the top end, extrude but change from group to local </w:t>
-      </w:r>
-      <w:proofErr w:type="gramStart"/>
-      <w:r>
-        <w:rPr>
-          <w:rFonts w:ascii="Arial" w:hAnsi="Arial" w:cs="Arial"/>
-        </w:rPr>
-        <w:t>normal</w:t>
-      </w:r>
-      <w:proofErr w:type="gramEnd"/>
+        <w:t>Create a loop on the top end, extrude but change from group to local normal</w:t>
+      </w:r>
     </w:p>
     <w:p>
       <w:pPr>
@@ -2005,6 +1877,7 @@
       <w:r>
         <w:rPr>
           <w:rFonts w:ascii="Arial" w:hAnsi="Arial" w:cs="Arial"/>
+          <w:noProof/>
         </w:rPr>
         <w:lastRenderedPageBreak/>
         <w:drawing>
@@ -2066,6 +1939,7 @@
       <w:r>
         <w:rPr>
           <w:rFonts w:ascii="Arial" w:hAnsi="Arial" w:cs="Arial"/>
+          <w:noProof/>
         </w:rPr>
         <w:drawing>
           <wp:inline distT="0" distB="0" distL="0" distR="0" wp14:anchorId="48173A71" wp14:editId="6652724B">
@@ -2114,39 +1988,26 @@
         <w:rPr>
           <w:rFonts w:ascii="Arial" w:hAnsi="Arial" w:cs="Arial"/>
         </w:rPr>
-        <w:t xml:space="preserve">FFD 2x2x2 is good for changing the shape of your object after completion </w:t>
-      </w:r>
-      <w:proofErr w:type="gramStart"/>
-      <w:r>
-        <w:rPr>
-          <w:rFonts w:ascii="Arial" w:hAnsi="Arial" w:cs="Arial"/>
-        </w:rPr>
-        <w:t>( different</w:t>
-      </w:r>
-      <w:proofErr w:type="gramEnd"/>
-      <w:r>
-        <w:rPr>
-          <w:rFonts w:ascii="Arial" w:hAnsi="Arial" w:cs="Arial"/>
-        </w:rPr>
-        <w:t xml:space="preserve"> variations of bottles etc)</w:t>
-      </w:r>
-    </w:p>
-    <w:p>
-      <w:pPr>
-        <w:rPr>
-          <w:rFonts w:ascii="Arial" w:hAnsi="Arial" w:cs="Arial"/>
-        </w:rPr>
-      </w:pPr>
-    </w:p>
-    <w:p>
-      <w:pPr>
-        <w:rPr>
-          <w:rFonts w:ascii="Arial" w:hAnsi="Arial" w:cs="Arial"/>
-        </w:rPr>
-      </w:pPr>
-      <w:r>
-        <w:rPr>
-          <w:rFonts w:ascii="Arial" w:hAnsi="Arial" w:cs="Arial"/>
+        <w:t>FFD 2x2x2 is good for changing the shape of your object after completion ( different variations of bottles etc)</w:t>
+      </w:r>
+    </w:p>
+    <w:p>
+      <w:pPr>
+        <w:rPr>
+          <w:rFonts w:ascii="Arial" w:hAnsi="Arial" w:cs="Arial"/>
+        </w:rPr>
+      </w:pPr>
+    </w:p>
+    <w:p>
+      <w:pPr>
+        <w:rPr>
+          <w:rFonts w:ascii="Arial" w:hAnsi="Arial" w:cs="Arial"/>
+        </w:rPr>
+      </w:pPr>
+      <w:r>
+        <w:rPr>
+          <w:rFonts w:ascii="Arial" w:hAnsi="Arial" w:cs="Arial"/>
+          <w:noProof/>
         </w:rPr>
         <w:lastRenderedPageBreak/>
         <w:drawing>
@@ -2196,39 +2057,26 @@
         <w:rPr>
           <w:rFonts w:ascii="Arial" w:hAnsi="Arial" w:cs="Arial"/>
         </w:rPr>
-        <w:t xml:space="preserve">Line tool useful for making 2D shapes and extrude to change into </w:t>
-      </w:r>
-      <w:proofErr w:type="gramStart"/>
-      <w:r>
-        <w:rPr>
-          <w:rFonts w:ascii="Arial" w:hAnsi="Arial" w:cs="Arial"/>
-        </w:rPr>
-        <w:t>3d</w:t>
-      </w:r>
-      <w:proofErr w:type="gramEnd"/>
-      <w:r>
-        <w:rPr>
-          <w:rFonts w:ascii="Arial" w:hAnsi="Arial" w:cs="Arial"/>
-        </w:rPr>
-        <w:t xml:space="preserve"> </w:t>
-      </w:r>
-    </w:p>
-    <w:p>
-      <w:pPr>
-        <w:rPr>
-          <w:rFonts w:ascii="Arial" w:hAnsi="Arial" w:cs="Arial"/>
-        </w:rPr>
-      </w:pPr>
-    </w:p>
-    <w:p>
-      <w:pPr>
-        <w:rPr>
-          <w:rFonts w:ascii="Arial" w:hAnsi="Arial" w:cs="Arial"/>
-        </w:rPr>
-      </w:pPr>
-      <w:r>
-        <w:rPr>
-          <w:rFonts w:ascii="Arial" w:hAnsi="Arial" w:cs="Arial"/>
+        <w:t xml:space="preserve">Line tool useful for making 2D shapes and extrude to change into 3d </w:t>
+      </w:r>
+    </w:p>
+    <w:p>
+      <w:pPr>
+        <w:rPr>
+          <w:rFonts w:ascii="Arial" w:hAnsi="Arial" w:cs="Arial"/>
+        </w:rPr>
+      </w:pPr>
+    </w:p>
+    <w:p>
+      <w:pPr>
+        <w:rPr>
+          <w:rFonts w:ascii="Arial" w:hAnsi="Arial" w:cs="Arial"/>
+        </w:rPr>
+      </w:pPr>
+      <w:r>
+        <w:rPr>
+          <w:rFonts w:ascii="Arial" w:hAnsi="Arial" w:cs="Arial"/>
+          <w:noProof/>
         </w:rPr>
         <w:drawing>
           <wp:inline distT="0" distB="0" distL="0" distR="0" wp14:anchorId="43DC9804" wp14:editId="00C0B8A2">
@@ -2277,16 +2125,8 @@
         <w:rPr>
           <w:rFonts w:ascii="Arial" w:hAnsi="Arial" w:cs="Arial"/>
         </w:rPr>
-        <w:t xml:space="preserve">Started with a line, lathed to make it a 3d </w:t>
-      </w:r>
-      <w:proofErr w:type="gramStart"/>
-      <w:r>
-        <w:rPr>
-          <w:rFonts w:ascii="Arial" w:hAnsi="Arial" w:cs="Arial"/>
-        </w:rPr>
-        <w:t>object</w:t>
-      </w:r>
-      <w:proofErr w:type="gramEnd"/>
+        <w:t>Started with a line, lathed to make it a 3d object</w:t>
+      </w:r>
     </w:p>
     <w:p>
       <w:pPr>
@@ -2365,6 +2205,7 @@
       <w:r>
         <w:rPr>
           <w:rFonts w:ascii="Arial" w:hAnsi="Arial" w:cs="Arial"/>
+          <w:noProof/>
         </w:rPr>
         <w:drawing>
           <wp:inline distT="0" distB="0" distL="0" distR="0" wp14:anchorId="649429F5" wp14:editId="231A8E46">
@@ -2413,26 +2254,19 @@
         <w:rPr>
           <w:rFonts w:ascii="Arial" w:hAnsi="Arial" w:cs="Arial"/>
         </w:rPr>
-        <w:t xml:space="preserve">Straighten </w:t>
-      </w:r>
-      <w:proofErr w:type="gramStart"/>
-      <w:r>
-        <w:rPr>
-          <w:rFonts w:ascii="Arial" w:hAnsi="Arial" w:cs="Arial"/>
-        </w:rPr>
-        <w:t>tool</w:t>
-      </w:r>
-      <w:proofErr w:type="gramEnd"/>
-    </w:p>
-    <w:p>
-      <w:pPr>
-        <w:rPr>
-          <w:rFonts w:ascii="Arial" w:hAnsi="Arial" w:cs="Arial"/>
-        </w:rPr>
-      </w:pPr>
-      <w:r>
-        <w:rPr>
-          <w:rFonts w:ascii="Arial" w:hAnsi="Arial" w:cs="Arial"/>
+        <w:t>Straighten tool</w:t>
+      </w:r>
+    </w:p>
+    <w:p>
+      <w:pPr>
+        <w:rPr>
+          <w:rFonts w:ascii="Arial" w:hAnsi="Arial" w:cs="Arial"/>
+        </w:rPr>
+      </w:pPr>
+      <w:r>
+        <w:rPr>
+          <w:rFonts w:ascii="Arial" w:hAnsi="Arial" w:cs="Arial"/>
+          <w:noProof/>
         </w:rPr>
         <w:drawing>
           <wp:inline distT="0" distB="0" distL="0" distR="0" wp14:anchorId="1BBFE36B" wp14:editId="2B8447BB">
@@ -2495,9 +2329,17 @@
           <w:noProof/>
         </w:rPr>
         <w:drawing>
-          <wp:inline distT="0" distB="0" distL="0" distR="0" wp14:anchorId="6051B669" wp14:editId="39CFC631">
+          <wp:anchor distT="0" distB="0" distL="114300" distR="114300" simplePos="0" relativeHeight="251666432" behindDoc="0" locked="0" layoutInCell="1" allowOverlap="1" wp14:anchorId="6051B669" wp14:editId="1843110C">
+            <wp:simplePos x="914400" y="6953250"/>
+            <wp:positionH relativeFrom="column">
+              <wp:align>left</wp:align>
+            </wp:positionH>
+            <wp:positionV relativeFrom="paragraph">
+              <wp:align>top</wp:align>
+            </wp:positionV>
             <wp:extent cx="1543050" cy="1095375"/>
             <wp:effectExtent l="0" t="0" r="0" b="9525"/>
+            <wp:wrapSquare wrapText="bothSides"/>
             <wp:docPr id="27" name="Picture 27"/>
             <wp:cNvGraphicFramePr>
               <a:graphicFrameLocks xmlns:a="http://schemas.openxmlformats.org/drawingml/2006/main" noChangeAspect="1"/>
@@ -2510,7 +2352,13 @@
                     <pic:cNvPicPr/>
                   </pic:nvPicPr>
                   <pic:blipFill>
-                    <a:blip r:embed="rId43"/>
+                    <a:blip r:embed="rId43">
+                      <a:extLst>
+                        <a:ext uri="{28A0092B-C50C-407E-A947-70E740481C1C}">
+                          <a14:useLocalDpi xmlns:a14="http://schemas.microsoft.com/office/drawing/2010/main" val="0"/>
+                        </a:ext>
+                      </a:extLst>
+                    </a:blip>
                     <a:stretch>
                       <a:fillRect/>
                     </a:stretch>
@@ -2527,6 +2375,87 @@
                 </pic:pic>
               </a:graphicData>
             </a:graphic>
+          </wp:anchor>
+        </w:drawing>
+      </w:r>
+      <w:r>
+        <w:rPr>
+          <w:rFonts w:ascii="Arial" w:hAnsi="Arial" w:cs="Arial"/>
+        </w:rPr>
+        <w:br w:type="textWrapping" w:clear="all"/>
+      </w:r>
+    </w:p>
+    <w:p>
+      <w:pPr>
+        <w:rPr>
+          <w:rFonts w:ascii="Arial" w:hAnsi="Arial" w:cs="Arial"/>
+        </w:rPr>
+      </w:pPr>
+      <w:r>
+        <w:rPr>
+          <w:rFonts w:ascii="Arial" w:hAnsi="Arial" w:cs="Arial"/>
+        </w:rPr>
+        <w:t>This is used to re pack the spread out parts of your model back into the texture box</w:t>
+      </w:r>
+    </w:p>
+    <w:p>
+      <w:pPr>
+        <w:rPr>
+          <w:rFonts w:ascii="Arial" w:hAnsi="Arial" w:cs="Arial"/>
+        </w:rPr>
+      </w:pPr>
+    </w:p>
+    <w:p>
+      <w:pPr>
+        <w:rPr>
+          <w:rFonts w:ascii="Arial" w:hAnsi="Arial" w:cs="Arial"/>
+        </w:rPr>
+      </w:pPr>
+    </w:p>
+    <w:p>
+      <w:pPr>
+        <w:rPr>
+          <w:rFonts w:ascii="Arial" w:hAnsi="Arial" w:cs="Arial"/>
+        </w:rPr>
+      </w:pPr>
+      <w:r>
+        <w:rPr>
+          <w:rFonts w:ascii="Arial" w:hAnsi="Arial" w:cs="Arial"/>
+        </w:rPr>
+        <w:lastRenderedPageBreak/>
+        <w:drawing>
+          <wp:inline distT="0" distB="0" distL="0" distR="0" wp14:anchorId="22728D3E" wp14:editId="07FB4A9B">
+            <wp:extent cx="5731510" cy="2808605"/>
+            <wp:effectExtent l="0" t="0" r="2540" b="0"/>
+            <wp:docPr id="1982301200" name="Picture 1" descr="A red oval object with a black background&#10;&#10;Description automatically generated"/>
+            <wp:cNvGraphicFramePr>
+              <a:graphicFrameLocks xmlns:a="http://schemas.openxmlformats.org/drawingml/2006/main" noChangeAspect="1"/>
+            </wp:cNvGraphicFramePr>
+            <a:graphic xmlns:a="http://schemas.openxmlformats.org/drawingml/2006/main">
+              <a:graphicData uri="http://schemas.openxmlformats.org/drawingml/2006/picture">
+                <pic:pic xmlns:pic="http://schemas.openxmlformats.org/drawingml/2006/picture">
+                  <pic:nvPicPr>
+                    <pic:cNvPr id="1982301200" name="Picture 1" descr="A red oval object with a black background&#10;&#10;Description automatically generated"/>
+                    <pic:cNvPicPr/>
+                  </pic:nvPicPr>
+                  <pic:blipFill>
+                    <a:blip r:embed="rId44"/>
+                    <a:stretch>
+                      <a:fillRect/>
+                    </a:stretch>
+                  </pic:blipFill>
+                  <pic:spPr>
+                    <a:xfrm>
+                      <a:off x="0" y="0"/>
+                      <a:ext cx="5731510" cy="2808605"/>
+                    </a:xfrm>
+                    <a:prstGeom prst="rect">
+                      <a:avLst/>
+                    </a:prstGeom>
+                  </pic:spPr>
+                </pic:pic>
+              </a:graphicData>
+            </a:graphic>
           </wp:inline>
         </w:drawing>
       </w:r>
@@ -2541,21 +2470,182 @@
         <w:rPr>
           <w:rFonts w:ascii="Arial" w:hAnsi="Arial" w:cs="Arial"/>
         </w:rPr>
-        <w:t xml:space="preserve">This is used to re pack the </w:t>
-      </w:r>
-      <w:proofErr w:type="gramStart"/>
-      <w:r>
-        <w:rPr>
-          <w:rFonts w:ascii="Arial" w:hAnsi="Arial" w:cs="Arial"/>
-        </w:rPr>
-        <w:t>spread out</w:t>
-      </w:r>
-      <w:proofErr w:type="gramEnd"/>
-      <w:r>
-        <w:rPr>
-          <w:rFonts w:ascii="Arial" w:hAnsi="Arial" w:cs="Arial"/>
-        </w:rPr>
-        <w:t xml:space="preserve"> parts of your model back into the texture box</w:t>
+        <w:t>Working on the feather</w:t>
+      </w:r>
+    </w:p>
+    <w:p>
+      <w:pPr>
+        <w:rPr>
+          <w:rFonts w:ascii="Arial" w:hAnsi="Arial" w:cs="Arial"/>
+        </w:rPr>
+      </w:pPr>
+      <w:r>
+        <w:rPr>
+          <w:rFonts w:ascii="Arial" w:hAnsi="Arial" w:cs="Arial"/>
+        </w:rPr>
+        <w:drawing>
+          <wp:inline distT="0" distB="0" distL="0" distR="0" wp14:anchorId="4048BAA1" wp14:editId="412C95D8">
+            <wp:extent cx="1886213" cy="1352739"/>
+            <wp:effectExtent l="0" t="0" r="0" b="0"/>
+            <wp:docPr id="1381120948" name="Picture 1" descr="A screenshot of a computer&#10;&#10;Description automatically generated"/>
+            <wp:cNvGraphicFramePr>
+              <a:graphicFrameLocks xmlns:a="http://schemas.openxmlformats.org/drawingml/2006/main" noChangeAspect="1"/>
+            </wp:cNvGraphicFramePr>
+            <a:graphic xmlns:a="http://schemas.openxmlformats.org/drawingml/2006/main">
+              <a:graphicData uri="http://schemas.openxmlformats.org/drawingml/2006/picture">
+                <pic:pic xmlns:pic="http://schemas.openxmlformats.org/drawingml/2006/picture">
+                  <pic:nvPicPr>
+                    <pic:cNvPr id="1381120948" name="Picture 1" descr="A screenshot of a computer&#10;&#10;Description automatically generated"/>
+                    <pic:cNvPicPr/>
+                  </pic:nvPicPr>
+                  <pic:blipFill>
+                    <a:blip r:embed="rId45"/>
+                    <a:stretch>
+                      <a:fillRect/>
+                    </a:stretch>
+                  </pic:blipFill>
+                  <pic:spPr>
+                    <a:xfrm>
+                      <a:off x="0" y="0"/>
+                      <a:ext cx="1886213" cy="1352739"/>
+                    </a:xfrm>
+                    <a:prstGeom prst="rect">
+                      <a:avLst/>
+                    </a:prstGeom>
+                  </pic:spPr>
+                </pic:pic>
+              </a:graphicData>
+            </a:graphic>
+          </wp:inline>
+        </w:drawing>
+      </w:r>
+    </w:p>
+    <w:p>
+      <w:pPr>
+        <w:rPr>
+          <w:rFonts w:ascii="Arial" w:hAnsi="Arial" w:cs="Arial"/>
+        </w:rPr>
+      </w:pPr>
+      <w:r>
+        <w:rPr>
+          <w:rFonts w:ascii="Arial" w:hAnsi="Arial" w:cs="Arial"/>
+        </w:rPr>
+        <w:t>Target weld useful for welding two vertexes together</w:t>
+      </w:r>
+    </w:p>
+    <w:p>
+      <w:pPr>
+        <w:rPr>
+          <w:rFonts w:ascii="Arial" w:hAnsi="Arial" w:cs="Arial"/>
+        </w:rPr>
+      </w:pPr>
+      <w:r>
+        <w:rPr>
+          <w:rFonts w:ascii="Arial" w:hAnsi="Arial" w:cs="Arial"/>
+        </w:rPr>
+        <w:drawing>
+          <wp:inline distT="0" distB="0" distL="0" distR="0" wp14:anchorId="570AA80E" wp14:editId="4EDDF993">
+            <wp:extent cx="5696745" cy="3448531"/>
+            <wp:effectExtent l="0" t="0" r="0" b="0"/>
+            <wp:docPr id="653426418" name="Picture 1" descr="A screenshot of a computer&#10;&#10;Description automatically generated"/>
+            <wp:cNvGraphicFramePr>
+              <a:graphicFrameLocks xmlns:a="http://schemas.openxmlformats.org/drawingml/2006/main" noChangeAspect="1"/>
+            </wp:cNvGraphicFramePr>
+            <a:graphic xmlns:a="http://schemas.openxmlformats.org/drawingml/2006/main">
+              <a:graphicData uri="http://schemas.openxmlformats.org/drawingml/2006/picture">
+                <pic:pic xmlns:pic="http://schemas.openxmlformats.org/drawingml/2006/picture">
+                  <pic:nvPicPr>
+                    <pic:cNvPr id="653426418" name="Picture 1" descr="A screenshot of a computer&#10;&#10;Description automatically generated"/>
+                    <pic:cNvPicPr/>
+                  </pic:nvPicPr>
+                  <pic:blipFill>
+                    <a:blip r:embed="rId46"/>
+                    <a:stretch>
+                      <a:fillRect/>
+                    </a:stretch>
+                  </pic:blipFill>
+                  <pic:spPr>
+                    <a:xfrm>
+                      <a:off x="0" y="0"/>
+                      <a:ext cx="5696745" cy="3448531"/>
+                    </a:xfrm>
+                    <a:prstGeom prst="rect">
+                      <a:avLst/>
+                    </a:prstGeom>
+                  </pic:spPr>
+                </pic:pic>
+              </a:graphicData>
+            </a:graphic>
+          </wp:inline>
+        </w:drawing>
+      </w:r>
+    </w:p>
+    <w:p>
+      <w:pPr>
+        <w:rPr>
+          <w:rFonts w:ascii="Arial" w:hAnsi="Arial" w:cs="Arial"/>
+        </w:rPr>
+      </w:pPr>
+    </w:p>
+    <w:p>
+      <w:pPr>
+        <w:rPr>
+          <w:rFonts w:ascii="Arial" w:hAnsi="Arial" w:cs="Arial"/>
+        </w:rPr>
+      </w:pPr>
+      <w:r>
+        <w:rPr>
+          <w:rFonts w:ascii="Arial" w:hAnsi="Arial" w:cs="Arial"/>
+        </w:rPr>
+        <w:lastRenderedPageBreak/>
+        <w:drawing>
+          <wp:inline distT="0" distB="0" distL="0" distR="0" wp14:anchorId="54A917DB" wp14:editId="00153880">
+            <wp:extent cx="5731510" cy="7706995"/>
+            <wp:effectExtent l="0" t="0" r="2540" b="8255"/>
+            <wp:docPr id="1200606658" name="Picture 1" descr="A screen shot of a computer generated image&#10;&#10;Description automatically generated"/>
+            <wp:cNvGraphicFramePr>
+              <a:graphicFrameLocks xmlns:a="http://schemas.openxmlformats.org/drawingml/2006/main" noChangeAspect="1"/>
+            </wp:cNvGraphicFramePr>
+            <a:graphic xmlns:a="http://schemas.openxmlformats.org/drawingml/2006/main">
+              <a:graphicData uri="http://schemas.openxmlformats.org/drawingml/2006/picture">
+                <pic:pic xmlns:pic="http://schemas.openxmlformats.org/drawingml/2006/picture">
+                  <pic:nvPicPr>
+                    <pic:cNvPr id="1200606658" name="Picture 1" descr="A screen shot of a computer generated image&#10;&#10;Description automatically generated"/>
+                    <pic:cNvPicPr/>
+                  </pic:nvPicPr>
+                  <pic:blipFill>
+                    <a:blip r:embed="rId47"/>
+                    <a:stretch>
+                      <a:fillRect/>
+                    </a:stretch>
+                  </pic:blipFill>
+                  <pic:spPr>
+                    <a:xfrm>
+                      <a:off x="0" y="0"/>
+                      <a:ext cx="5731510" cy="7706995"/>
+                    </a:xfrm>
+                    <a:prstGeom prst="rect">
+                      <a:avLst/>
+                    </a:prstGeom>
+                  </pic:spPr>
+                </pic:pic>
+              </a:graphicData>
+            </a:graphic>
+          </wp:inline>
+        </w:drawing>
+      </w:r>
+    </w:p>
+    <w:p>
+      <w:pPr>
+        <w:rPr>
+          <w:rFonts w:ascii="Arial" w:hAnsi="Arial" w:cs="Arial"/>
+        </w:rPr>
+      </w:pPr>
+      <w:r>
+        <w:rPr>
+          <w:rFonts w:ascii="Arial" w:hAnsi="Arial" w:cs="Arial"/>
+        </w:rPr>
+        <w:t>Using the cut tool, created two cuts on my feather</w:t>
       </w:r>
     </w:p>
     <w:p>

</xml_diff>